<commit_message>
Word da Atividade Booststrap
</commit_message>
<xml_diff>
--- a/Lista 008 - LAB 365  Bootstrap.docx
+++ b/Lista 008 - LAB 365  Bootstrap.docx
@@ -1184,6 +1184,61 @@
     </w:p>
     <w:p>
       <w:pPr>
+        <w:spacing w:line="240" w:lineRule="auto"/>
+        <w:ind w:left="360"/>
+        <w:jc w:val="center"/>
+        <w:rPr>
+          <w:b/>
+          <w:bCs/>
+          <w:color w:val="FF0000"/>
+        </w:rPr>
+      </w:pPr>
+      <w:r>
+        <w:rPr>
+          <w:b/>
+          <w:bCs/>
+          <w:color w:val="FF0000"/>
+        </w:rPr>
+        <w:lastRenderedPageBreak/>
+        <w:drawing>
+          <wp:inline distT="0" distB="0" distL="0" distR="0" wp14:anchorId="00356D9D" wp14:editId="334F6153">
+            <wp:extent cx="6305797" cy="2106350"/>
+            <wp:effectExtent l="0" t="0" r="0" b="8255"/>
+            <wp:docPr id="3" name="Imagem 3"/>
+            <wp:cNvGraphicFramePr>
+              <a:graphicFrameLocks xmlns:a="http://schemas.openxmlformats.org/drawingml/2006/main" noChangeAspect="1"/>
+            </wp:cNvGraphicFramePr>
+            <a:graphic xmlns:a="http://schemas.openxmlformats.org/drawingml/2006/main">
+              <a:graphicData uri="http://schemas.openxmlformats.org/drawingml/2006/picture">
+                <pic:pic xmlns:pic="http://schemas.openxmlformats.org/drawingml/2006/picture">
+                  <pic:nvPicPr>
+                    <pic:cNvPr id="1" name=""/>
+                    <pic:cNvPicPr/>
+                  </pic:nvPicPr>
+                  <pic:blipFill>
+                    <a:blip r:embed="rId8"/>
+                    <a:stretch>
+                      <a:fillRect/>
+                    </a:stretch>
+                  </pic:blipFill>
+                  <pic:spPr>
+                    <a:xfrm>
+                      <a:off x="0" y="0"/>
+                      <a:ext cx="6352188" cy="2121846"/>
+                    </a:xfrm>
+                    <a:prstGeom prst="rect">
+                      <a:avLst/>
+                    </a:prstGeom>
+                  </pic:spPr>
+                </pic:pic>
+              </a:graphicData>
+            </a:graphic>
+          </wp:inline>
+        </w:drawing>
+      </w:r>
+    </w:p>
+    <w:p>
+      <w:pPr>
         <w:pStyle w:val="PargrafodaLista"/>
         <w:numPr>
           <w:ilvl w:val="0"/>
@@ -1226,6 +1281,60 @@
     </w:p>
     <w:p>
       <w:pPr>
+        <w:spacing w:line="240" w:lineRule="auto"/>
+        <w:ind w:left="360"/>
+        <w:jc w:val="center"/>
+        <w:rPr>
+          <w:b/>
+          <w:bCs/>
+          <w:color w:val="FF0000"/>
+        </w:rPr>
+      </w:pPr>
+      <w:r>
+        <w:rPr>
+          <w:b/>
+          <w:bCs/>
+          <w:color w:val="FF0000"/>
+        </w:rPr>
+        <w:drawing>
+          <wp:inline distT="0" distB="0" distL="0" distR="0" wp14:anchorId="0E210ECA" wp14:editId="25411B26">
+            <wp:extent cx="4353533" cy="1914792"/>
+            <wp:effectExtent l="0" t="0" r="9525" b="9525"/>
+            <wp:docPr id="4" name="Imagem 4"/>
+            <wp:cNvGraphicFramePr>
+              <a:graphicFrameLocks xmlns:a="http://schemas.openxmlformats.org/drawingml/2006/main" noChangeAspect="1"/>
+            </wp:cNvGraphicFramePr>
+            <a:graphic xmlns:a="http://schemas.openxmlformats.org/drawingml/2006/main">
+              <a:graphicData uri="http://schemas.openxmlformats.org/drawingml/2006/picture">
+                <pic:pic xmlns:pic="http://schemas.openxmlformats.org/drawingml/2006/picture">
+                  <pic:nvPicPr>
+                    <pic:cNvPr id="1" name=""/>
+                    <pic:cNvPicPr/>
+                  </pic:nvPicPr>
+                  <pic:blipFill>
+                    <a:blip r:embed="rId9"/>
+                    <a:stretch>
+                      <a:fillRect/>
+                    </a:stretch>
+                  </pic:blipFill>
+                  <pic:spPr>
+                    <a:xfrm>
+                      <a:off x="0" y="0"/>
+                      <a:ext cx="4353533" cy="1914792"/>
+                    </a:xfrm>
+                    <a:prstGeom prst="rect">
+                      <a:avLst/>
+                    </a:prstGeom>
+                  </pic:spPr>
+                </pic:pic>
+              </a:graphicData>
+            </a:graphic>
+          </wp:inline>
+        </w:drawing>
+      </w:r>
+    </w:p>
+    <w:p>
+      <w:pPr>
         <w:pStyle w:val="PargrafodaLista"/>
         <w:numPr>
           <w:ilvl w:val="0"/>
@@ -1252,8 +1361,9 @@
         <w:ind w:left="360"/>
         <w:jc w:val="both"/>
         <w:rPr>
-          <w:rFonts w:ascii="Helvetica" w:hAnsi="Helvetica" w:cs="Helvetica"/>
-          <w:color w:val="000000" w:themeColor="text1"/>
+          <w:b/>
+          <w:bCs/>
+          <w:color w:val="FF0000"/>
         </w:rPr>
       </w:pPr>
       <w:r>
@@ -1263,6 +1373,58 @@
           <w:color w:val="FF0000"/>
         </w:rPr>
         <w:t>RESP:</w:t>
+      </w:r>
+    </w:p>
+    <w:p>
+      <w:pPr>
+        <w:spacing w:line="240" w:lineRule="auto"/>
+        <w:ind w:left="360"/>
+        <w:jc w:val="both"/>
+        <w:rPr>
+          <w:rFonts w:ascii="Helvetica" w:hAnsi="Helvetica" w:cs="Helvetica"/>
+          <w:color w:val="000000" w:themeColor="text1"/>
+        </w:rPr>
+      </w:pPr>
+      <w:r>
+        <w:rPr>
+          <w:rFonts w:ascii="Helvetica" w:hAnsi="Helvetica" w:cs="Helvetica"/>
+          <w:color w:val="000000" w:themeColor="text1"/>
+        </w:rPr>
+        <w:drawing>
+          <wp:inline distT="0" distB="0" distL="0" distR="0" wp14:anchorId="176A79B6" wp14:editId="2B41C941">
+            <wp:extent cx="6645910" cy="1903730"/>
+            <wp:effectExtent l="0" t="0" r="8255" b="1270"/>
+            <wp:docPr id="5" name="Imagem 5"/>
+            <wp:cNvGraphicFramePr>
+              <a:graphicFrameLocks xmlns:a="http://schemas.openxmlformats.org/drawingml/2006/main" noChangeAspect="1"/>
+            </wp:cNvGraphicFramePr>
+            <a:graphic xmlns:a="http://schemas.openxmlformats.org/drawingml/2006/main">
+              <a:graphicData uri="http://schemas.openxmlformats.org/drawingml/2006/picture">
+                <pic:pic xmlns:pic="http://schemas.openxmlformats.org/drawingml/2006/picture">
+                  <pic:nvPicPr>
+                    <pic:cNvPr id="1" name=""/>
+                    <pic:cNvPicPr/>
+                  </pic:nvPicPr>
+                  <pic:blipFill>
+                    <a:blip r:embed="rId10"/>
+                    <a:stretch>
+                      <a:fillRect/>
+                    </a:stretch>
+                  </pic:blipFill>
+                  <pic:spPr>
+                    <a:xfrm>
+                      <a:off x="0" y="0"/>
+                      <a:ext cx="6645910" cy="1903730"/>
+                    </a:xfrm>
+                    <a:prstGeom prst="rect">
+                      <a:avLst/>
+                    </a:prstGeom>
+                  </pic:spPr>
+                </pic:pic>
+              </a:graphicData>
+            </a:graphic>
+          </wp:inline>
+        </w:drawing>
       </w:r>
     </w:p>
     <w:sectPr>

</xml_diff>

<commit_message>
Update Lista 008 - LAB 365  Bootstrap.docx
</commit_message>
<xml_diff>
--- a/Lista 008 - LAB 365  Bootstrap.docx
+++ b/Lista 008 - LAB 365  Bootstrap.docx
@@ -626,7 +626,7 @@
               </wp:anchor>
             </w:drawing>
           </mc:Choice>
-          <mc:Fallback xmlns:w16sdtfl="http://schemas.microsoft.com/office/word/2024/wordml/sdtformatlock" xmlns:w16du="http://schemas.microsoft.com/office/word/2023/wordml/word16du">
+          <mc:Fallback xmlns:w16du="http://schemas.microsoft.com/office/word/2023/wordml/word16du" xmlns:w16sdtfl="http://schemas.microsoft.com/office/word/2024/wordml/sdtformatlock">
             <w:pict>
               <v:rect w14:anchorId="4A2F57A3" id="Retângulo 2" o:spid="_x0000_s1026" style="position:absolute;margin-left:-13.55pt;margin-top:31.8pt;width:550.2pt;height:345.95pt;z-index:-251657216;visibility:visible;mso-wrap-style:square;mso-width-percent:0;mso-height-percent:0;mso-wrap-distance-left:9pt;mso-wrap-distance-top:0;mso-wrap-distance-right:9pt;mso-wrap-distance-bottom:0;mso-position-horizontal:absolute;mso-position-horizontal-relative:margin;mso-position-vertical:absolute;mso-position-vertical-relative:text;mso-width-percent:0;mso-height-percent:0;mso-width-relative:margin;mso-height-relative:margin;v-text-anchor:middle" o:gfxdata="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" fillcolor="#f2f2f2 [3052]" strokecolor="black [3213]" strokeweight="2.25pt">
                 <w10:wrap anchorx="margin"/>
@@ -1197,6 +1197,7 @@
         <w:rPr>
           <w:b/>
           <w:bCs/>
+          <w:noProof/>
           <w:color w:val="FF0000"/>
         </w:rPr>
         <w:lastRenderedPageBreak/>
@@ -1294,6 +1295,7 @@
         <w:rPr>
           <w:b/>
           <w:bCs/>
+          <w:noProof/>
           <w:color w:val="FF0000"/>
         </w:rPr>
         <w:drawing>
@@ -1379,7 +1381,7 @@
       <w:pPr>
         <w:spacing w:line="240" w:lineRule="auto"/>
         <w:ind w:left="360"/>
-        <w:jc w:val="both"/>
+        <w:jc w:val="center"/>
         <w:rPr>
           <w:rFonts w:ascii="Helvetica" w:hAnsi="Helvetica" w:cs="Helvetica"/>
           <w:color w:val="000000" w:themeColor="text1"/>
@@ -1391,10 +1393,10 @@
           <w:color w:val="000000" w:themeColor="text1"/>
         </w:rPr>
         <w:drawing>
-          <wp:inline distT="0" distB="0" distL="0" distR="0" wp14:anchorId="176A79B6" wp14:editId="2B41C941">
-            <wp:extent cx="6645910" cy="1903730"/>
-            <wp:effectExtent l="0" t="0" r="8255" b="1270"/>
-            <wp:docPr id="5" name="Imagem 5"/>
+          <wp:inline distT="0" distB="0" distL="0" distR="0" wp14:anchorId="05F0A9B2" wp14:editId="1BF91F2C">
+            <wp:extent cx="4518838" cy="2616919"/>
+            <wp:effectExtent l="0" t="0" r="0" b="0"/>
+            <wp:docPr id="6" name="Imagem 6"/>
             <wp:cNvGraphicFramePr>
               <a:graphicFrameLocks xmlns:a="http://schemas.openxmlformats.org/drawingml/2006/main" noChangeAspect="1"/>
             </wp:cNvGraphicFramePr>
@@ -1414,7 +1416,7 @@
                   <pic:spPr>
                     <a:xfrm>
                       <a:off x="0" y="0"/>
-                      <a:ext cx="6645910" cy="1903730"/>
+                      <a:ext cx="4526104" cy="2621127"/>
                     </a:xfrm>
                     <a:prstGeom prst="rect">
                       <a:avLst/>

</xml_diff>